<commit_message>
updated the chapter 6 draft
</commit_message>
<xml_diff>
--- a/1-Documentation/1-Drafts/chapter 6/Ai black box Testing.docx
+++ b/1-Documentation/1-Drafts/chapter 6/Ai black box Testing.docx
@@ -60,23 +60,7 @@
           <w:kern w:val="0"/>
           <w14:ligatures w14:val="none"/>
         </w:rPr>
-        <w:t xml:space="preserve">evaluate the reasoning speed, API performance, and formatting reliability of various local AI models under high context loads. The approach focuses on comparing model efficiency for specific educational tasks, such as True or False (T/F) and </w:t>
-      </w:r>
-      <w:r>
-        <w:rPr>
-          <w:rFonts w:ascii="Times New Roman" w:eastAsia="Calibri" w:hAnsi="Times New Roman" w:cs="Times New Roman"/>
-          <w:kern w:val="0"/>
-          <w14:ligatures w14:val="none"/>
-        </w:rPr>
-        <w:t>Multiple-Choice</w:t>
-      </w:r>
-      <w:r>
-        <w:rPr>
-          <w:rFonts w:ascii="Times New Roman" w:eastAsia="Calibri" w:hAnsi="Times New Roman" w:cs="Times New Roman"/>
-          <w:kern w:val="0"/>
-          <w14:ligatures w14:val="none"/>
-        </w:rPr>
-        <w:t xml:space="preserve"> Question (MCQ) generation</w:t>
+        <w:t>evaluate the reasoning speed, API performance, and formatting reliability of various local AI models under high context loads. The approach focuses on comparing model efficiency for specific educational tasks, such as True or False (T/F) and Multiple-Choice Question (MCQ) generation</w:t>
       </w:r>
       <w:r>
         <w:rPr>
@@ -111,41 +95,95 @@
           <w:szCs w:val="28"/>
           <w14:ligatures w14:val="none"/>
         </w:rPr>
-        <w:t>The testing e</w:t>
-      </w:r>
-      <w:r>
-        <w:rPr>
-          <w:rFonts w:ascii="Times New Roman" w:eastAsia="Calibri" w:hAnsi="Times New Roman" w:cs="Times New Roman"/>
-          <w:b/>
-          <w:bCs/>
+        <w:t>The testing environment used for these tests is as follows:</w:t>
+      </w:r>
+    </w:p>
+    <w:p>
+      <w:pPr>
+        <w:spacing w:before="100" w:beforeAutospacing="1" w:after="100" w:afterAutospacing="1" w:line="240" w:lineRule="auto"/>
+        <w:rPr>
+          <w:rFonts w:ascii="Times New Roman" w:eastAsia="Times New Roman" w:hAnsi="Times New Roman" w:cs="Times New Roman"/>
+          <w:kern w:val="0"/>
+          <w14:ligatures w14:val="none"/>
+        </w:rPr>
+      </w:pPr>
+      <w:r>
+        <w:rPr>
+          <w:rFonts w:ascii="Times New Roman" w:eastAsia="Times New Roman" w:hAnsi="Symbol" w:cs="Times New Roman"/>
+          <w:b/>
+          <w:bCs/>
+          <w:kern w:val="0"/>
+          <w14:ligatures w14:val="none"/>
+        </w:rPr>
+        <w:t></w:t>
+      </w:r>
+      <w:r>
+        <w:rPr>
+          <w:rFonts w:ascii="Times New Roman" w:eastAsia="Times New Roman" w:hAnsi="Times New Roman" w:cs="Times New Roman"/>
+          <w:b/>
+          <w:bCs/>
+          <w:kern w:val="0"/>
+          <w14:ligatures w14:val="none"/>
+        </w:rPr>
+        <w:t xml:space="preserve"> Software Tools:</w:t>
+      </w:r>
+      <w:r>
+        <w:rPr>
+          <w:rFonts w:ascii="Times New Roman" w:eastAsia="Times New Roman" w:hAnsi="Times New Roman" w:cs="Times New Roman"/>
+          <w:kern w:val="0"/>
+          <w14:ligatures w14:val="none"/>
+        </w:rPr>
+        <w:t xml:space="preserve"> LM Studio (built-in chat and Local Server) and Silly Tavern.</w:t>
+      </w:r>
+    </w:p>
+    <w:p>
+      <w:pPr>
+        <w:spacing w:before="100" w:beforeAutospacing="1" w:after="100" w:afterAutospacing="1" w:line="240" w:lineRule="auto"/>
+        <w:rPr>
+          <w:rFonts w:ascii="Times New Roman" w:eastAsia="Times New Roman" w:hAnsi="Times New Roman" w:cs="Times New Roman"/>
+          <w:kern w:val="0"/>
+          <w14:ligatures w14:val="none"/>
+        </w:rPr>
+      </w:pPr>
+      <w:r>
+        <w:rPr>
+          <w:rFonts w:ascii="Times New Roman" w:eastAsia="Times New Roman" w:hAnsi="Symbol" w:cs="Times New Roman"/>
+          <w:b/>
+          <w:bCs/>
+          <w:kern w:val="0"/>
+          <w14:ligatures w14:val="none"/>
+        </w:rPr>
+        <w:t></w:t>
+      </w:r>
+      <w:r>
+        <w:rPr>
+          <w:rFonts w:ascii="Times New Roman" w:eastAsia="Times New Roman" w:hAnsi="Times New Roman" w:cs="Times New Roman"/>
+          <w:b/>
+          <w:bCs/>
+          <w:kern w:val="0"/>
+          <w14:ligatures w14:val="none"/>
+        </w:rPr>
+        <w:t xml:space="preserve"> Context Length:</w:t>
+      </w:r>
+      <w:r>
+        <w:rPr>
+          <w:rFonts w:ascii="Times New Roman" w:eastAsia="Times New Roman" w:hAnsi="Times New Roman" w:cs="Times New Roman"/>
+          <w:kern w:val="0"/>
+          <w14:ligatures w14:val="none"/>
+        </w:rPr>
+        <w:t xml:space="preserve"> 80,000 tokens.</w:t>
+      </w:r>
+    </w:p>
+    <w:p>
+      <w:pPr>
+        <w:spacing w:before="100" w:beforeAutospacing="1" w:after="100" w:afterAutospacing="1" w:line="240" w:lineRule="auto"/>
+        <w:rPr>
+          <w:rFonts w:ascii="Times New Roman" w:eastAsia="Times New Roman" w:hAnsi="Times New Roman" w:cs="Times New Roman"/>
           <w:kern w:val="0"/>
           <w:sz w:val="28"/>
           <w:szCs w:val="28"/>
           <w14:ligatures w14:val="none"/>
         </w:rPr>
-        <w:t>nvironment</w:t>
-      </w:r>
-      <w:r>
-        <w:rPr>
-          <w:rFonts w:ascii="Times New Roman" w:eastAsia="Calibri" w:hAnsi="Times New Roman" w:cs="Times New Roman"/>
-          <w:b/>
-          <w:bCs/>
-          <w:kern w:val="0"/>
-          <w:sz w:val="28"/>
-          <w:szCs w:val="28"/>
-          <w14:ligatures w14:val="none"/>
-        </w:rPr>
-        <w:t xml:space="preserve"> used for these tests is as follows:</w:t>
-      </w:r>
-    </w:p>
-    <w:p>
-      <w:pPr>
-        <w:spacing w:before="100" w:beforeAutospacing="1" w:after="100" w:afterAutospacing="1" w:line="240" w:lineRule="auto"/>
-        <w:rPr>
-          <w:rFonts w:ascii="Times New Roman" w:eastAsia="Times New Roman" w:hAnsi="Times New Roman" w:cs="Times New Roman"/>
-          <w:kern w:val="0"/>
-          <w14:ligatures w14:val="none"/>
-        </w:rPr>
       </w:pPr>
       <w:r>
         <w:rPr>
@@ -165,95 +203,7 @@
           <w:kern w:val="0"/>
           <w14:ligatures w14:val="none"/>
         </w:rPr>
-        <w:t xml:space="preserve"> Software Tools:</w:t>
-      </w:r>
-      <w:r>
-        <w:rPr>
-          <w:rFonts w:ascii="Times New Roman" w:eastAsia="Times New Roman" w:hAnsi="Times New Roman" w:cs="Times New Roman"/>
-          <w:kern w:val="0"/>
-          <w14:ligatures w14:val="none"/>
-        </w:rPr>
-        <w:t xml:space="preserve"> LM Studio (built-in chat and Local Server) and Silly Tavern.</w:t>
-      </w:r>
-    </w:p>
-    <w:p>
-      <w:pPr>
-        <w:spacing w:before="100" w:beforeAutospacing="1" w:after="100" w:afterAutospacing="1" w:line="240" w:lineRule="auto"/>
-        <w:rPr>
-          <w:rFonts w:ascii="Times New Roman" w:eastAsia="Times New Roman" w:hAnsi="Times New Roman" w:cs="Times New Roman"/>
-          <w:kern w:val="0"/>
-          <w14:ligatures w14:val="none"/>
-        </w:rPr>
-      </w:pPr>
-      <w:r>
-        <w:rPr>
-          <w:rFonts w:ascii="Times New Roman" w:eastAsia="Times New Roman" w:hAnsi="Symbol" w:cs="Times New Roman"/>
-          <w:b/>
-          <w:bCs/>
-          <w:kern w:val="0"/>
-          <w14:ligatures w14:val="none"/>
-        </w:rPr>
-        <w:t></w:t>
-      </w:r>
-      <w:r>
-        <w:rPr>
-          <w:rFonts w:ascii="Times New Roman" w:eastAsia="Times New Roman" w:hAnsi="Times New Roman" w:cs="Times New Roman"/>
-          <w:b/>
-          <w:bCs/>
-          <w:kern w:val="0"/>
-          <w14:ligatures w14:val="none"/>
-        </w:rPr>
-        <w:t xml:space="preserve"> Context Length:</w:t>
-      </w:r>
-      <w:r>
-        <w:rPr>
-          <w:rFonts w:ascii="Times New Roman" w:eastAsia="Times New Roman" w:hAnsi="Times New Roman" w:cs="Times New Roman"/>
-          <w:kern w:val="0"/>
-          <w14:ligatures w14:val="none"/>
-        </w:rPr>
-        <w:t xml:space="preserve"> 80,000 tokens.</w:t>
-      </w:r>
-    </w:p>
-    <w:p>
-      <w:pPr>
-        <w:spacing w:before="100" w:beforeAutospacing="1" w:after="100" w:afterAutospacing="1" w:line="240" w:lineRule="auto"/>
-        <w:rPr>
-          <w:rFonts w:ascii="Times New Roman" w:eastAsia="Times New Roman" w:hAnsi="Times New Roman" w:cs="Times New Roman"/>
-          <w:kern w:val="0"/>
-          <w:sz w:val="28"/>
-          <w:szCs w:val="28"/>
-          <w14:ligatures w14:val="none"/>
-        </w:rPr>
-      </w:pPr>
-      <w:r>
-        <w:rPr>
-          <w:rFonts w:ascii="Times New Roman" w:eastAsia="Times New Roman" w:hAnsi="Symbol" w:cs="Times New Roman"/>
-          <w:b/>
-          <w:bCs/>
-          <w:kern w:val="0"/>
-          <w14:ligatures w14:val="none"/>
-        </w:rPr>
-        <w:t></w:t>
-      </w:r>
-      <w:r>
-        <w:rPr>
-          <w:rFonts w:ascii="Times New Roman" w:eastAsia="Times New Roman" w:hAnsi="Times New Roman" w:cs="Times New Roman"/>
-          <w:b/>
-          <w:bCs/>
-          <w:kern w:val="0"/>
-          <w14:ligatures w14:val="none"/>
-        </w:rPr>
-        <w:t xml:space="preserve"> Hardware</w:t>
-      </w:r>
-      <w:r>
-        <w:rPr>
-          <w:rFonts w:ascii="Times New Roman" w:eastAsia="Times New Roman" w:hAnsi="Times New Roman" w:cs="Times New Roman"/>
-          <w:b/>
-          <w:bCs/>
-          <w:kern w:val="0"/>
-          <w14:ligatures w14:val="none"/>
-        </w:rPr>
-        <w:t xml:space="preserve"> (Test Bench):</w:t>
+        <w:t xml:space="preserve"> Hardware (Test Bench):</w:t>
       </w:r>
     </w:p>
     <w:p>
@@ -317,23 +267,7 @@
           <w:kern w:val="0"/>
           <w14:ligatures w14:val="none"/>
         </w:rPr>
-        <w:t xml:space="preserve"> Nvidia </w:t>
-      </w:r>
-      <w:r>
-        <w:rPr>
-          <w:rFonts w:ascii="Times New Roman" w:eastAsia="Times New Roman" w:hAnsi="Times New Roman" w:cs="Times New Roman"/>
-          <w:kern w:val="0"/>
-          <w14:ligatures w14:val="none"/>
-        </w:rPr>
-        <w:t>GeForce</w:t>
-      </w:r>
-      <w:r>
-        <w:rPr>
-          <w:rFonts w:ascii="Times New Roman" w:eastAsia="Times New Roman" w:hAnsi="Times New Roman" w:cs="Times New Roman"/>
-          <w:kern w:val="0"/>
-          <w14:ligatures w14:val="none"/>
-        </w:rPr>
-        <w:t xml:space="preserve"> RTX 3070TI Laptop edition.</w:t>
+        <w:t xml:space="preserve"> Nvidia GeForce RTX 3070TI Laptop edition.</w:t>
       </w:r>
     </w:p>
     <w:p>
@@ -494,7 +428,27 @@
           <w:kern w:val="0"/>
           <w14:ligatures w14:val="none"/>
         </w:rPr>
-        <w:t>Test Case 1 (15 T/F Prompts):</w:t>
+        <w:t xml:space="preserve">Test Case 1 </w:t>
+      </w:r>
+      <w:r>
+        <w:rPr>
+          <w:rFonts w:ascii="Times New Roman" w:eastAsia="Times New Roman" w:hAnsi="Times New Roman" w:cs="Times New Roman"/>
+          <w:b/>
+          <w:bCs/>
+          <w:kern w:val="0"/>
+          <w14:ligatures w14:val="none"/>
+        </w:rPr>
+        <w:t xml:space="preserve">100 </w:t>
+      </w:r>
+      <w:r>
+        <w:rPr>
+          <w:rFonts w:ascii="Times New Roman" w:eastAsia="Times New Roman" w:hAnsi="Times New Roman" w:cs="Times New Roman"/>
+          <w:b/>
+          <w:bCs/>
+          <w:kern w:val="0"/>
+          <w14:ligatures w14:val="none"/>
+        </w:rPr>
+        <w:t>(15 T/F Prompts):</w:t>
       </w:r>
       <w:r>
         <w:rPr>
@@ -652,6 +606,56 @@
           <w:kern w:val="0"/>
           <w14:ligatures w14:val="none"/>
         </w:rPr>
+        <w:t>meta-llama-3.1-8b-instruct Q5_K_M</w:t>
+      </w:r>
+      <w:r>
+        <w:rPr>
+          <w:rFonts w:ascii="Times New Roman" w:eastAsia="Times New Roman" w:hAnsi="Times New Roman" w:cs="Times New Roman"/>
+          <w:kern w:val="0"/>
+          <w14:ligatures w14:val="none"/>
+        </w:rPr>
+        <w:t xml:space="preserve"> (</w:t>
+      </w:r>
+      <w:r>
+        <w:rPr>
+          <w:rFonts w:ascii="Times New Roman" w:eastAsia="Times New Roman" w:hAnsi="Times New Roman" w:cs="Times New Roman"/>
+          <w:kern w:val="0"/>
+          <w14:ligatures w14:val="none"/>
+        </w:rPr>
+        <w:t>0.679</w:t>
+      </w:r>
+      <w:r>
+        <w:rPr>
+          <w:rFonts w:ascii="Times New Roman" w:eastAsia="Times New Roman" w:hAnsi="Times New Roman" w:cs="Times New Roman"/>
+          <w:kern w:val="0"/>
+          <w14:ligatures w14:val="none"/>
+        </w:rPr>
+        <w:t>s</w:t>
+      </w:r>
+      <w:r>
+        <w:rPr>
+          <w:rFonts w:ascii="Times New Roman" w:eastAsia="Times New Roman" w:hAnsi="Times New Roman" w:cs="Times New Roman"/>
+          <w:kern w:val="0"/>
+          <w14:ligatures w14:val="none"/>
+        </w:rPr>
+        <w:t>).</w:t>
+      </w:r>
+    </w:p>
+    <w:p>
+      <w:pPr>
+        <w:spacing w:before="100" w:beforeAutospacing="1" w:after="100" w:afterAutospacing="1" w:line="240" w:lineRule="auto"/>
+        <w:rPr>
+          <w:rFonts w:ascii="Times New Roman" w:eastAsia="Times New Roman" w:hAnsi="Times New Roman" w:cs="Times New Roman"/>
+          <w:kern w:val="0"/>
+          <w14:ligatures w14:val="none"/>
+        </w:rPr>
+      </w:pPr>
+      <w:r>
+        <w:rPr>
+          <w:rFonts w:ascii="Times New Roman" w:eastAsia="Times New Roman" w:hAnsi="Times New Roman" w:cs="Times New Roman"/>
+          <w:kern w:val="0"/>
+          <w14:ligatures w14:val="none"/>
+        </w:rPr>
         <w:t xml:space="preserve">deepseek-r1-0528-qwen3-8b Q_4_K_M </w:t>
       </w:r>
       <w:r>
@@ -686,6 +690,7 @@
           <w:kern w:val="0"/>
           <w14:ligatures w14:val="none"/>
         </w:rPr>
+        <w:lastRenderedPageBreak/>
         <w:t>ministral-3-14b-reasoning Q_4_K_M</w:t>
       </w:r>
       <w:r>
@@ -726,8 +731,27 @@
           <w:kern w:val="0"/>
           <w14:ligatures w14:val="none"/>
         </w:rPr>
-        <w:lastRenderedPageBreak/>
-        <w:t>Test Case 2 (15 MCQ Prompts):</w:t>
+        <w:t>Test Case 2</w:t>
+      </w:r>
+      <w:r>
+        <w:rPr>
+          <w:rFonts w:ascii="Times New Roman" w:eastAsia="Times New Roman" w:hAnsi="Times New Roman" w:cs="Times New Roman"/>
+          <w:b/>
+          <w:bCs/>
+          <w:kern w:val="0"/>
+          <w14:ligatures w14:val="none"/>
+        </w:rPr>
+        <w:t xml:space="preserve"> 100</w:t>
+      </w:r>
+      <w:r>
+        <w:rPr>
+          <w:rFonts w:ascii="Times New Roman" w:eastAsia="Times New Roman" w:hAnsi="Times New Roman" w:cs="Times New Roman"/>
+          <w:b/>
+          <w:bCs/>
+          <w:kern w:val="0"/>
+          <w14:ligatures w14:val="none"/>
+        </w:rPr>
+        <w:t xml:space="preserve"> (15 MCQ Prompts):</w:t>
       </w:r>
       <w:r>
         <w:rPr>
@@ -861,6 +885,48 @@
           <w14:ligatures w14:val="none"/>
         </w:rPr>
         <w:t>.</w:t>
+      </w:r>
+    </w:p>
+    <w:p>
+      <w:pPr>
+        <w:spacing w:before="100" w:beforeAutospacing="1" w:after="100" w:afterAutospacing="1" w:line="240" w:lineRule="auto"/>
+        <w:rPr>
+          <w:rFonts w:ascii="Times New Roman" w:eastAsia="Times New Roman" w:hAnsi="Times New Roman" w:cs="Times New Roman"/>
+          <w:kern w:val="0"/>
+          <w14:ligatures w14:val="none"/>
+        </w:rPr>
+      </w:pPr>
+      <w:r>
+        <w:rPr>
+          <w:rFonts w:ascii="Times New Roman" w:eastAsia="Times New Roman" w:hAnsi="Times New Roman" w:cs="Times New Roman"/>
+          <w:kern w:val="0"/>
+          <w14:ligatures w14:val="none"/>
+        </w:rPr>
+        <w:t>meta-llama-3.1-8b-instruct Q5_K_M</w:t>
+      </w:r>
+      <w:r>
+        <w:rPr>
+          <w:rFonts w:ascii="Times New Roman" w:eastAsia="Times New Roman" w:hAnsi="Times New Roman" w:cs="Times New Roman"/>
+          <w:kern w:val="0"/>
+          <w14:ligatures w14:val="none"/>
+        </w:rPr>
+        <w:t xml:space="preserve"> (</w:t>
+      </w:r>
+      <w:r>
+        <w:rPr>
+          <w:rFonts w:ascii="Times New Roman" w:eastAsia="Times New Roman" w:hAnsi="Times New Roman" w:cs="Times New Roman"/>
+          <w:kern w:val="0"/>
+          <w14:ligatures w14:val="none"/>
+        </w:rPr>
+        <w:t>4.365</w:t>
+      </w:r>
+      <w:r>
+        <w:rPr>
+          <w:rFonts w:ascii="Times New Roman" w:eastAsia="Times New Roman" w:hAnsi="Times New Roman" w:cs="Times New Roman"/>
+          <w:kern w:val="0"/>
+          <w14:ligatures w14:val="none"/>
+        </w:rPr>
+        <w:t>s).</w:t>
       </w:r>
     </w:p>
     <w:p>
@@ -1057,7 +1123,15 @@
           <w:kern w:val="0"/>
           <w14:ligatures w14:val="none"/>
         </w:rPr>
-        <w:t>nemotron-3-nano 30B Q_4_K_M (≈</w:t>
+        <w:t>nemotron-3-nano 30B Q_4_K_M (</w:t>
+      </w:r>
+      <w:r>
+        <w:rPr>
+          <w:rFonts w:ascii="Times New Roman" w:eastAsia="Times New Roman" w:hAnsi="Times New Roman" w:cs="Times New Roman"/>
+          <w:kern w:val="0"/>
+          <w14:ligatures w14:val="none"/>
+        </w:rPr>
+        <w:t>=</w:t>
       </w:r>
       <w:r>
         <w:rPr>
@@ -1091,7 +1165,15 @@
           <w:kern w:val="0"/>
           <w14:ligatures w14:val="none"/>
         </w:rPr>
-        <w:t>gpt-oss-20b Q_4_K_S (≈</w:t>
+        <w:t xml:space="preserve">gpt-oss-20b Q_4_K_S </w:t>
+      </w:r>
+      <w:r>
+        <w:rPr>
+          <w:rFonts w:ascii="Times New Roman" w:eastAsia="Times New Roman" w:hAnsi="Times New Roman" w:cs="Times New Roman"/>
+          <w:kern w:val="0"/>
+          <w14:ligatures w14:val="none"/>
+        </w:rPr>
+        <w:t>(=</w:t>
       </w:r>
       <w:r>
         <w:rPr>
@@ -1125,15 +1207,65 @@
           <w:kern w:val="0"/>
           <w14:ligatures w14:val="none"/>
         </w:rPr>
-        <w:t>deepseek-r1-0528-qwen3-8b Q_4_K_M (≈</w:t>
-      </w:r>
-      <w:r>
-        <w:rPr>
-          <w:rFonts w:ascii="Times New Roman" w:eastAsia="Times New Roman" w:hAnsi="Times New Roman" w:cs="Times New Roman"/>
-          <w:kern w:val="0"/>
-          <w14:ligatures w14:val="none"/>
-        </w:rPr>
-        <w:t xml:space="preserve"> 50%</w:t>
+        <w:t>meta-llama-3.1-8b-instruct</w:t>
+      </w:r>
+      <w:r>
+        <w:rPr>
+          <w:rFonts w:ascii="Times New Roman" w:eastAsia="Times New Roman" w:hAnsi="Times New Roman" w:cs="Times New Roman"/>
+          <w:kern w:val="0"/>
+          <w14:ligatures w14:val="none"/>
+        </w:rPr>
+        <w:t xml:space="preserve"> Q5_K_M (</w:t>
+      </w:r>
+      <w:r>
+        <w:rPr>
+          <w:rFonts w:ascii="Times New Roman" w:eastAsia="Times New Roman" w:hAnsi="Times New Roman" w:cs="Times New Roman"/>
+          <w:kern w:val="0"/>
+          <w14:ligatures w14:val="none"/>
+        </w:rPr>
+        <w:t>= 75</w:t>
+      </w:r>
+      <w:r>
+        <w:rPr>
+          <w:rFonts w:ascii="Times New Roman" w:eastAsia="Times New Roman" w:hAnsi="Times New Roman" w:cs="Times New Roman"/>
+          <w:kern w:val="0"/>
+          <w14:ligatures w14:val="none"/>
+        </w:rPr>
+        <w:t>%).</w:t>
+      </w:r>
+    </w:p>
+    <w:p>
+      <w:pPr>
+        <w:spacing w:before="100" w:beforeAutospacing="1" w:after="100" w:afterAutospacing="1" w:line="240" w:lineRule="auto"/>
+        <w:rPr>
+          <w:rFonts w:ascii="Times New Roman" w:eastAsia="Times New Roman" w:hAnsi="Times New Roman" w:cs="Times New Roman"/>
+          <w:kern w:val="0"/>
+          <w14:ligatures w14:val="none"/>
+        </w:rPr>
+      </w:pPr>
+      <w:r>
+        <w:rPr>
+          <w:rFonts w:ascii="Times New Roman" w:eastAsia="Times New Roman" w:hAnsi="Times New Roman" w:cs="Times New Roman"/>
+          <w:kern w:val="0"/>
+          <w14:ligatures w14:val="none"/>
+        </w:rPr>
+        <w:t>deepseek-r1-0528-qwen3-8b Q_4_K_M (</w:t>
+      </w:r>
+      <w:r>
+        <w:rPr>
+          <w:rFonts w:ascii="Times New Roman" w:eastAsia="Times New Roman" w:hAnsi="Times New Roman" w:cs="Times New Roman"/>
+          <w:kern w:val="0"/>
+          <w14:ligatures w14:val="none"/>
+        </w:rPr>
+        <w:t xml:space="preserve">= </w:t>
+      </w:r>
+      <w:r>
+        <w:rPr>
+          <w:rFonts w:ascii="Times New Roman" w:eastAsia="Times New Roman" w:hAnsi="Times New Roman" w:cs="Times New Roman"/>
+          <w:kern w:val="0"/>
+          <w14:ligatures w14:val="none"/>
+        </w:rPr>
+        <w:t>50%</w:t>
       </w:r>
       <w:r>
         <w:rPr>
@@ -1159,7 +1291,15 @@
           <w:kern w:val="0"/>
           <w14:ligatures w14:val="none"/>
         </w:rPr>
-        <w:t>ministral-3-14b-reasoning Q_4_K_M (≈</w:t>
+        <w:t>ministral-3-14b-reasoning Q_4_K_M (</w:t>
+      </w:r>
+      <w:r>
+        <w:rPr>
+          <w:rFonts w:ascii="Times New Roman" w:eastAsia="Times New Roman" w:hAnsi="Times New Roman" w:cs="Times New Roman"/>
+          <w:kern w:val="0"/>
+          <w14:ligatures w14:val="none"/>
+        </w:rPr>
+        <w:t>=</w:t>
       </w:r>
       <w:r>
         <w:rPr>
@@ -1322,6 +1462,7 @@
           <w:szCs w:val="28"/>
           <w14:ligatures w14:val="none"/>
         </w:rPr>
+        <w:lastRenderedPageBreak/>
         <w:t>Testing automation</w:t>
       </w:r>
       <w:bookmarkEnd w:id="4"/>
@@ -1448,7 +1589,6 @@
           <w:kern w:val="0"/>
           <w14:ligatures w14:val="none"/>
         </w:rPr>
-        <w:lastRenderedPageBreak/>
         <w:t>2.</w:t>
       </w:r>
       <w:r>
@@ -2811,6 +2951,7 @@
   <w:style w:type="character" w:default="1" w:styleId="DefaultParagraphFont">
     <w:name w:val="Default Paragraph Font"/>
     <w:uiPriority w:val="1"/>
+    <w:semiHidden/>
     <w:unhideWhenUsed/>
   </w:style>
   <w:style w:type="table" w:default="1" w:styleId="TableNormal">

</xml_diff>